<commit_message>
Test,UML and Automat done
</commit_message>
<xml_diff>
--- a/Glossar.docx
+++ b/Glossar.docx
@@ -1,6 +1,6 @@
 
 <file path=word/document.xml><?xml version="1.0" encoding="utf-8"?>
-<w:document xmlns:wpc="http://schemas.microsoft.com/office/word/2010/wordprocessingCanvas" xmlns:mc="http://schemas.openxmlformats.org/markup-compatibility/2006" xmlns:o="urn:schemas-microsoft-com:office:office" xmlns:r="http://schemas.openxmlformats.org/officeDocument/2006/relationships" xmlns:m="http://schemas.openxmlformats.org/officeDocument/2006/math" xmlns:v="urn:schemas-microsoft-com:vml" xmlns:wp14="http://schemas.microsoft.com/office/word/2010/wordprocessingDrawing" xmlns:wp="http://schemas.openxmlformats.org/drawingml/2006/wordprocessingDrawing" xmlns:w10="urn:schemas-microsoft-com:office:word" xmlns:w="http://schemas.openxmlformats.org/wordprocessingml/2006/main" xmlns:w14="http://schemas.microsoft.com/office/word/2010/wordml" xmlns:w15="http://schemas.microsoft.com/office/word/2012/wordml" xmlns:wpg="http://schemas.microsoft.com/office/word/2010/wordprocessingGroup" xmlns:wpi="http://schemas.microsoft.com/office/word/2010/wordprocessingInk" xmlns:wne="http://schemas.microsoft.com/office/word/2006/wordml" xmlns:wps="http://schemas.microsoft.com/office/word/2010/wordprocessingShape" mc:Ignorable="w14 w15 wp14">
+<w:document xmlns:wpc="http://schemas.microsoft.com/office/word/2010/wordprocessingCanvas" xmlns:mo="http://schemas.microsoft.com/office/mac/office/2008/main" xmlns:mc="http://schemas.openxmlformats.org/markup-compatibility/2006" xmlns:mv="urn:schemas-microsoft-com:mac:vml" xmlns:o="urn:schemas-microsoft-com:office:office" xmlns:r="http://schemas.openxmlformats.org/officeDocument/2006/relationships" xmlns:m="http://schemas.openxmlformats.org/officeDocument/2006/math" xmlns:v="urn:schemas-microsoft-com:vml" xmlns:wp14="http://schemas.microsoft.com/office/word/2010/wordprocessingDrawing" xmlns:wp="http://schemas.openxmlformats.org/drawingml/2006/wordprocessingDrawing" xmlns:w10="urn:schemas-microsoft-com:office:word" xmlns:w="http://schemas.openxmlformats.org/wordprocessingml/2006/main" xmlns:w14="http://schemas.microsoft.com/office/word/2010/wordml" xmlns:w15="http://schemas.microsoft.com/office/word/2012/wordml" xmlns:wpg="http://schemas.microsoft.com/office/word/2010/wordprocessingGroup" xmlns:wpi="http://schemas.microsoft.com/office/word/2010/wordprocessingInk" xmlns:wne="http://schemas.microsoft.com/office/word/2006/wordml" xmlns:wps="http://schemas.microsoft.com/office/word/2010/wordprocessingShape" mc:Ignorable="w14 w15 wp14">
   <w:body>
     <w:tbl>
       <w:tblPr>
@@ -9,14 +9,14 @@
         <w:tblLook w:val="04A0" w:firstRow="1" w:lastRow="0" w:firstColumn="1" w:lastColumn="0" w:noHBand="0" w:noVBand="1"/>
       </w:tblPr>
       <w:tblGrid>
-        <w:gridCol w:w="2022"/>
-        <w:gridCol w:w="1917"/>
-        <w:gridCol w:w="5123"/>
+        <w:gridCol w:w="1318"/>
+        <w:gridCol w:w="1700"/>
+        <w:gridCol w:w="6044"/>
       </w:tblGrid>
       <w:tr>
         <w:tc>
           <w:tcPr>
-            <w:tcW w:w="3020" w:type="dxa"/>
+            <w:tcW w:w="1341" w:type="dxa"/>
           </w:tcPr>
           <w:p>
             <w:r>
@@ -26,7 +26,7 @@
         </w:tc>
         <w:tc>
           <w:tcPr>
-            <w:tcW w:w="3021" w:type="dxa"/>
+            <w:tcW w:w="1559" w:type="dxa"/>
           </w:tcPr>
           <w:p>
             <w:r>
@@ -36,7 +36,7 @@
         </w:tc>
         <w:tc>
           <w:tcPr>
-            <w:tcW w:w="3021" w:type="dxa"/>
+            <w:tcW w:w="6162" w:type="dxa"/>
           </w:tcPr>
           <w:p>
             <w:r>
@@ -48,7 +48,7 @@
       <w:tr>
         <w:tc>
           <w:tcPr>
-            <w:tcW w:w="3020" w:type="dxa"/>
+            <w:tcW w:w="1341" w:type="dxa"/>
           </w:tcPr>
           <w:p>
             <w:r>
@@ -58,13 +58,13 @@
         </w:tc>
         <w:tc>
           <w:tcPr>
-            <w:tcW w:w="3021" w:type="dxa"/>
+            <w:tcW w:w="1559" w:type="dxa"/>
           </w:tcPr>
           <w:p/>
         </w:tc>
         <w:tc>
           <w:tcPr>
-            <w:tcW w:w="3021" w:type="dxa"/>
+            <w:tcW w:w="6162" w:type="dxa"/>
           </w:tcPr>
           <w:p/>
         </w:tc>
@@ -72,7 +72,7 @@
       <w:tr>
         <w:tc>
           <w:tcPr>
-            <w:tcW w:w="3020" w:type="dxa"/>
+            <w:tcW w:w="1341" w:type="dxa"/>
           </w:tcPr>
           <w:p>
             <w:r>
@@ -82,13 +82,13 @@
         </w:tc>
         <w:tc>
           <w:tcPr>
-            <w:tcW w:w="3021" w:type="dxa"/>
+            <w:tcW w:w="1559" w:type="dxa"/>
           </w:tcPr>
           <w:p/>
         </w:tc>
         <w:tc>
           <w:tcPr>
-            <w:tcW w:w="3021" w:type="dxa"/>
+            <w:tcW w:w="6162" w:type="dxa"/>
           </w:tcPr>
           <w:p/>
         </w:tc>
@@ -96,7 +96,7 @@
       <w:tr>
         <w:tc>
           <w:tcPr>
-            <w:tcW w:w="3020" w:type="dxa"/>
+            <w:tcW w:w="1341" w:type="dxa"/>
           </w:tcPr>
           <w:p>
             <w:r>
@@ -106,7 +106,7 @@
         </w:tc>
         <w:tc>
           <w:tcPr>
-            <w:tcW w:w="3021" w:type="dxa"/>
+            <w:tcW w:w="1559" w:type="dxa"/>
           </w:tcPr>
           <w:p>
             <w:r>
@@ -134,19 +134,11 @@
         </w:tc>
         <w:tc>
           <w:tcPr>
-            <w:tcW w:w="3021" w:type="dxa"/>
-          </w:tcPr>
-          <w:p>
-            <w:r>
-              <w:t xml:space="preserve">Script Prof Philipp </w:t>
-            </w:r>
-            <w:proofErr w:type="spellStart"/>
-            <w:r>
-              <w:t>Jenke</w:t>
-            </w:r>
-            <w:proofErr w:type="spellEnd"/>
-            <w:r>
-              <w:t xml:space="preserve"> Vorlesung </w:t>
+            <w:tcW w:w="6162" w:type="dxa"/>
+          </w:tcPr>
+          <w:p>
+            <w:r>
+              <w:t xml:space="preserve">Script Prof Philipp Jenke Vorlesung </w:t>
             </w:r>
             <w:r>
               <w:t xml:space="preserve">Programmieren 2 Kapitel </w:t>
@@ -191,6 +183,294 @@
             </w:r>
             <w:r>
               <w:t>, 31.03.2016</w:t>
+            </w:r>
+          </w:p>
+        </w:tc>
+      </w:tr>
+      <w:tr>
+        <w:tc>
+          <w:tcPr>
+            <w:tcW w:w="1341" w:type="dxa"/>
+          </w:tcPr>
+          <w:p>
+            <w:r>
+              <w:t>Requirement</w:t>
+            </w:r>
+          </w:p>
+        </w:tc>
+        <w:tc>
+          <w:tcPr>
+            <w:tcW w:w="1559" w:type="dxa"/>
+          </w:tcPr>
+          <w:p/>
+        </w:tc>
+        <w:tc>
+          <w:tcPr>
+            <w:tcW w:w="6162" w:type="dxa"/>
+          </w:tcPr>
+          <w:p/>
+        </w:tc>
+      </w:tr>
+      <w:tr>
+        <w:tc>
+          <w:tcPr>
+            <w:tcW w:w="1341" w:type="dxa"/>
+          </w:tcPr>
+          <w:p>
+            <w:r>
+              <w:t>Review</w:t>
+            </w:r>
+          </w:p>
+        </w:tc>
+        <w:tc>
+          <w:tcPr>
+            <w:tcW w:w="1559" w:type="dxa"/>
+          </w:tcPr>
+          <w:p/>
+        </w:tc>
+        <w:tc>
+          <w:tcPr>
+            <w:tcW w:w="6162" w:type="dxa"/>
+          </w:tcPr>
+          <w:p/>
+        </w:tc>
+      </w:tr>
+      <w:tr>
+        <w:tc>
+          <w:tcPr>
+            <w:tcW w:w="1341" w:type="dxa"/>
+          </w:tcPr>
+          <w:p>
+            <w:r>
+              <w:t>Software Qualität</w:t>
+            </w:r>
+          </w:p>
+        </w:tc>
+        <w:tc>
+          <w:tcPr>
+            <w:tcW w:w="1559" w:type="dxa"/>
+          </w:tcPr>
+          <w:p/>
+        </w:tc>
+        <w:tc>
+          <w:tcPr>
+            <w:tcW w:w="6162" w:type="dxa"/>
+          </w:tcPr>
+          <w:p/>
+        </w:tc>
+      </w:tr>
+      <w:tr>
+        <w:tc>
+          <w:tcPr>
+            <w:tcW w:w="1341" w:type="dxa"/>
+          </w:tcPr>
+          <w:p>
+            <w:r>
+              <w:t>Test</w:t>
+            </w:r>
+          </w:p>
+        </w:tc>
+        <w:tc>
+          <w:tcPr>
+            <w:tcW w:w="1559" w:type="dxa"/>
+          </w:tcPr>
+          <w:p>
+            <w:r>
+              <w:rPr>
+                <w:rFonts w:cs="Helvetica"/>
+                <w:color w:val="000000" w:themeColor="text1"/>
+              </w:rPr>
+              <w:t xml:space="preserve">Ein </w:t>
+            </w:r>
+            <w:r>
+              <w:rPr>
+                <w:rFonts w:cs="Helvetica"/>
+                <w:bCs/>
+                <w:color w:val="000000" w:themeColor="text1"/>
+              </w:rPr>
+              <w:t>Test</w:t>
+            </w:r>
+            <w:r>
+              <w:rPr>
+                <w:rFonts w:cs="Helvetica"/>
+                <w:color w:val="000000" w:themeColor="text1"/>
+              </w:rPr>
+              <w:t xml:space="preserve"> ist ein Versuch, mit dem größere Sicherheit darüber gewonnen werden soll, ob ein technischer </w:t>
+            </w:r>
+            <w:hyperlink r:id="rId5" w:history="1">
+              <w:r>
+                <w:rPr>
+                  <w:rFonts w:cs="Helvetica"/>
+                  <w:color w:val="000000" w:themeColor="text1"/>
+                </w:rPr>
+                <w:t>Apparat</w:t>
+              </w:r>
+            </w:hyperlink>
+            <w:r>
+              <w:rPr>
+                <w:rFonts w:cs="Helvetica"/>
+                <w:color w:val="000000" w:themeColor="text1"/>
+              </w:rPr>
+              <w:t xml:space="preserve"> oder ein </w:t>
+            </w:r>
+            <w:hyperlink r:id="rId6" w:history="1">
+              <w:r>
+                <w:rPr>
+                  <w:rFonts w:cs="Helvetica"/>
+                  <w:color w:val="000000" w:themeColor="text1"/>
+                </w:rPr>
+                <w:t>Vorgang</w:t>
+              </w:r>
+            </w:hyperlink>
+            <w:r>
+              <w:rPr>
+                <w:rFonts w:cs="Helvetica"/>
+                <w:color w:val="000000" w:themeColor="text1"/>
+              </w:rPr>
+              <w:t xml:space="preserve"> innerhalb der geplanten Rahmenbedingungen funktioniert beziehungsweise ob bestimmte Eigenschaften vorliegen oder nicht.</w:t>
+            </w:r>
+          </w:p>
+        </w:tc>
+        <w:tc>
+          <w:tcPr>
+            <w:tcW w:w="6162" w:type="dxa"/>
+          </w:tcPr>
+          <w:p>
+            <w:hyperlink r:id="rId7" w:history="1">
+              <w:r>
+                <w:rPr>
+                  <w:rStyle w:val="Link"/>
+                </w:rPr>
+                <w:t>https://de.wikipedia.org/wiki/Test</w:t>
+              </w:r>
+            </w:hyperlink>
+          </w:p>
+          <w:p>
+            <w:r>
+              <w:t>13.04.2016</w:t>
+            </w:r>
+          </w:p>
+          <w:p/>
+          <w:p>
+            <w:pPr>
+              <w:rPr>
+                <w:rFonts w:cs="Helvetica"/>
+                <w:color w:val="1C1C1C"/>
+              </w:rPr>
+            </w:pPr>
+            <w:r>
+              <w:rPr>
+                <w:rFonts w:cs="Helvetica"/>
+                <w:color w:val="1C1C1C"/>
+              </w:rPr>
+              <w:t xml:space="preserve">Jefferson Offutt: </w:t>
+            </w:r>
+            <w:r>
+              <w:rPr>
+                <w:rFonts w:cs="Helvetica"/>
+                <w:iCs/>
+                <w:color w:val="1C1C1C"/>
+              </w:rPr>
+              <w:t>Constraint-Based Automatic Test Data Generation.</w:t>
+            </w:r>
+            <w:r>
+              <w:rPr>
+                <w:rFonts w:cs="Helvetica"/>
+                <w:color w:val="1C1C1C"/>
+              </w:rPr>
+              <w:t xml:space="preserve"> In: </w:t>
+            </w:r>
+            <w:r>
+              <w:rPr>
+                <w:rFonts w:cs="Helvetica"/>
+                <w:iCs/>
+                <w:color w:val="1C1C1C"/>
+              </w:rPr>
+              <w:t>IEEE Transactions on Software Engineering.</w:t>
+            </w:r>
+            <w:r>
+              <w:rPr>
+                <w:rFonts w:cs="Helvetica"/>
+                <w:color w:val="1C1C1C"/>
+              </w:rPr>
+              <w:t xml:space="preserve"> 17, 1991, S. 900–910.</w:t>
+            </w:r>
+          </w:p>
+          <w:p>
+            <w:pPr>
+              <w:rPr>
+                <w:rFonts w:cs="Helvetica"/>
+                <w:color w:val="1C1C1C"/>
+              </w:rPr>
+            </w:pPr>
+            <w:r>
+              <w:rPr>
+                <w:rFonts w:cs="Helvetica"/>
+                <w:color w:val="1C1C1C"/>
+              </w:rPr>
+              <w:t>13.04.2016</w:t>
+            </w:r>
+          </w:p>
+          <w:p>
+            <w:pPr>
+              <w:rPr>
+                <w:rFonts w:cs="Helvetica"/>
+                <w:color w:val="1C1C1C"/>
+              </w:rPr>
+            </w:pPr>
+          </w:p>
+          <w:p>
+            <w:pPr>
+              <w:rPr>
+                <w:rFonts w:cs="Helvetica"/>
+                <w:color w:val="1C1C1C"/>
+              </w:rPr>
+            </w:pPr>
+            <w:r>
+              <w:rPr>
+                <w:rFonts w:cs="Helvetica"/>
+                <w:color w:val="1C1C1C"/>
+              </w:rPr>
+              <w:t xml:space="preserve">Gordon Fraser, Franz Wotawa, Paul E. Ammann: </w:t>
+            </w:r>
+            <w:r>
+              <w:rPr>
+                <w:rFonts w:cs="Helvetica"/>
+                <w:iCs/>
+                <w:color w:val="1C1C1C"/>
+              </w:rPr>
+              <w:t>Testing with model checkers: a survey.</w:t>
+            </w:r>
+            <w:r>
+              <w:rPr>
+                <w:rFonts w:cs="Helvetica"/>
+                <w:color w:val="1C1C1C"/>
+              </w:rPr>
+              <w:t xml:space="preserve"> In: </w:t>
+            </w:r>
+            <w:r>
+              <w:rPr>
+                <w:rFonts w:cs="Helvetica"/>
+                <w:iCs/>
+                <w:color w:val="1C1C1C"/>
+              </w:rPr>
+              <w:t>Software Testing, Verification and Reliability.</w:t>
+            </w:r>
+            <w:r>
+              <w:rPr>
+                <w:rFonts w:cs="Helvetica"/>
+                <w:color w:val="1C1C1C"/>
+              </w:rPr>
+              <w:t xml:space="preserve"> 19(3), 2009, S. 215–261</w:t>
+            </w:r>
+          </w:p>
+          <w:p>
+            <w:r>
+              <w:rPr>
+                <w:rFonts w:cs="Helvetica"/>
+                <w:color w:val="1C1C1C"/>
+              </w:rPr>
+              <w:t>13.04.2016</w:t>
             </w:r>
             <w:bookmarkStart w:id="0" w:name="_GoBack"/>
             <w:bookmarkEnd w:id="0"/>
@@ -200,146 +480,438 @@
       <w:tr>
         <w:tc>
           <w:tcPr>
-            <w:tcW w:w="3020" w:type="dxa"/>
-          </w:tcPr>
-          <w:p>
-            <w:proofErr w:type="spellStart"/>
-            <w:r>
-              <w:t>Requirement</w:t>
-            </w:r>
-            <w:proofErr w:type="spellEnd"/>
-          </w:p>
-        </w:tc>
-        <w:tc>
-          <w:tcPr>
-            <w:tcW w:w="3021" w:type="dxa"/>
-          </w:tcPr>
+            <w:tcW w:w="1341" w:type="dxa"/>
+          </w:tcPr>
+          <w:p>
+            <w:r>
+              <w:t>UML</w:t>
+            </w:r>
+          </w:p>
+        </w:tc>
+        <w:tc>
+          <w:tcPr>
+            <w:tcW w:w="1559" w:type="dxa"/>
+          </w:tcPr>
+          <w:p>
+            <w:r>
+              <w:rPr>
+                <w:rFonts w:cs="Helvetica"/>
+                <w:color w:val="000000" w:themeColor="text1"/>
+              </w:rPr>
+              <w:t xml:space="preserve">Die </w:t>
+            </w:r>
+            <w:r>
+              <w:rPr>
+                <w:rFonts w:cs="Helvetica"/>
+                <w:bCs/>
+                <w:color w:val="000000" w:themeColor="text1"/>
+              </w:rPr>
+              <w:t>Unified Modeling Language</w:t>
+            </w:r>
+            <w:r>
+              <w:rPr>
+                <w:rFonts w:cs="Helvetica"/>
+                <w:color w:val="000000" w:themeColor="text1"/>
+              </w:rPr>
+              <w:t xml:space="preserve"> </w:t>
+            </w:r>
+            <w:r>
+              <w:rPr>
+                <w:rFonts w:cs="Helvetica"/>
+                <w:iCs/>
+                <w:color w:val="000000" w:themeColor="text1"/>
+              </w:rPr>
+              <w:t>(vereinheitlichte Modellierungssprache)</w:t>
+            </w:r>
+            <w:r>
+              <w:rPr>
+                <w:rFonts w:cs="Helvetica"/>
+                <w:color w:val="000000" w:themeColor="text1"/>
+              </w:rPr>
+              <w:t xml:space="preserve">, kurz </w:t>
+            </w:r>
+            <w:r>
+              <w:rPr>
+                <w:rFonts w:cs="Helvetica"/>
+                <w:bCs/>
+                <w:color w:val="000000" w:themeColor="text1"/>
+              </w:rPr>
+              <w:lastRenderedPageBreak/>
+              <w:t>UML</w:t>
+            </w:r>
+            <w:r>
+              <w:rPr>
+                <w:rFonts w:cs="Helvetica"/>
+                <w:color w:val="000000" w:themeColor="text1"/>
+              </w:rPr>
+              <w:t xml:space="preserve">, ist eine grafische </w:t>
+            </w:r>
+            <w:hyperlink r:id="rId8" w:history="1">
+              <w:r>
+                <w:rPr>
+                  <w:rFonts w:cs="Helvetica"/>
+                  <w:color w:val="000000" w:themeColor="text1"/>
+                </w:rPr>
+                <w:t>Modellierungssprache</w:t>
+              </w:r>
+            </w:hyperlink>
+            <w:r>
+              <w:rPr>
+                <w:rFonts w:cs="Helvetica"/>
+                <w:color w:val="000000" w:themeColor="text1"/>
+              </w:rPr>
+              <w:t xml:space="preserve"> zur Spezifikation, Konstruktion und Dokumentation von Software-Teilen und anderen Systemen.</w:t>
+            </w:r>
+          </w:p>
+        </w:tc>
+        <w:tc>
+          <w:tcPr>
+            <w:tcW w:w="6162" w:type="dxa"/>
+          </w:tcPr>
+          <w:p>
+            <w:hyperlink r:id="rId9" w:history="1">
+              <w:r>
+                <w:rPr>
+                  <w:rStyle w:val="Link"/>
+                </w:rPr>
+                <w:t>https://de.wikipedia.org/wiki/Unified_Modeling_Language</w:t>
+              </w:r>
+            </w:hyperlink>
+          </w:p>
+          <w:p>
+            <w:r>
+              <w:t>12.04.2016</w:t>
+            </w:r>
+          </w:p>
           <w:p/>
-        </w:tc>
-        <w:tc>
-          <w:tcPr>
-            <w:tcW w:w="3021" w:type="dxa"/>
-          </w:tcPr>
+          <w:p>
+            <w:hyperlink r:id="rId10" w:history="1">
+              <w:r>
+                <w:rPr>
+                  <w:rStyle w:val="Link"/>
+                </w:rPr>
+                <w:t>https://www.fbi.h-da.de/labore/case/uml.html</w:t>
+              </w:r>
+            </w:hyperlink>
+          </w:p>
+          <w:p>
+            <w:r>
+              <w:t>12.04.2016</w:t>
+            </w:r>
+          </w:p>
           <w:p/>
+          <w:p>
+            <w:hyperlink r:id="rId11" w:history="1">
+              <w:r>
+                <w:rPr>
+                  <w:rStyle w:val="Link"/>
+                </w:rPr>
+                <w:t>http://www.enzyklopaedie-der-wirtschaftsinformatik.de/lexikon/is-management/Systementwicklung/Hauptaktivitaten-der-Systementwicklung/Problemanalyse-/Objektorientierte-Modellierung/UML-basierte-Modellierung/index.html</w:t>
+              </w:r>
+            </w:hyperlink>
+          </w:p>
+          <w:p>
+            <w:r>
+              <w:t>12.04.2016</w:t>
+            </w:r>
+          </w:p>
         </w:tc>
       </w:tr>
       <w:tr>
         <w:tc>
           <w:tcPr>
-            <w:tcW w:w="3020" w:type="dxa"/>
-          </w:tcPr>
-          <w:p>
-            <w:r>
-              <w:t>Review</w:t>
-            </w:r>
-          </w:p>
-        </w:tc>
-        <w:tc>
-          <w:tcPr>
-            <w:tcW w:w="3021" w:type="dxa"/>
-          </w:tcPr>
+            <w:tcW w:w="1341" w:type="dxa"/>
+          </w:tcPr>
+          <w:p>
+            <w:r>
+              <w:lastRenderedPageBreak/>
+              <w:t>Zustandsautomat</w:t>
+            </w:r>
+          </w:p>
+        </w:tc>
+        <w:tc>
+          <w:tcPr>
+            <w:tcW w:w="1559" w:type="dxa"/>
+          </w:tcPr>
+          <w:p>
+            <w:r>
+              <w:rPr>
+                <w:rFonts w:cs="Helvetica"/>
+                <w:bCs/>
+                <w:color w:val="000000" w:themeColor="text1"/>
+              </w:rPr>
+              <w:t>Zustandsautomat</w:t>
+            </w:r>
+            <w:r>
+              <w:rPr>
+                <w:rFonts w:cs="Helvetica"/>
+                <w:bCs/>
+                <w:color w:val="000000" w:themeColor="text1"/>
+              </w:rPr>
+              <w:t xml:space="preserve"> auch </w:t>
+            </w:r>
+            <w:r>
+              <w:rPr>
+                <w:rFonts w:cs="Helvetica"/>
+                <w:bCs/>
+                <w:color w:val="1C1C1C"/>
+              </w:rPr>
+              <w:t>Zustandsmaschine</w:t>
+            </w:r>
+            <w:r>
+              <w:rPr>
+                <w:rFonts w:cs="Helvetica"/>
+                <w:bCs/>
+                <w:color w:val="1C1C1C"/>
+              </w:rPr>
+              <w:t xml:space="preserve"> genannt</w:t>
+            </w:r>
+            <w:r>
+              <w:rPr>
+                <w:rFonts w:cs="Helvetica"/>
+                <w:color w:val="000000" w:themeColor="text1"/>
+              </w:rPr>
+              <w:t xml:space="preserve">; </w:t>
+            </w:r>
+            <w:hyperlink r:id="rId12" w:history="1">
+              <w:r>
+                <w:rPr>
+                  <w:rFonts w:cs="Helvetica"/>
+                  <w:color w:val="000000" w:themeColor="text1"/>
+                </w:rPr>
+                <w:t>englisch</w:t>
+              </w:r>
+            </w:hyperlink>
+            <w:r>
+              <w:rPr>
+                <w:rFonts w:cs="Helvetica"/>
+                <w:color w:val="000000" w:themeColor="text1"/>
+              </w:rPr>
+              <w:t xml:space="preserve"> </w:t>
+            </w:r>
+            <w:r>
+              <w:rPr>
+                <w:rFonts w:cs="Helvetica"/>
+                <w:iCs/>
+                <w:color w:val="000000" w:themeColor="text1"/>
+              </w:rPr>
+              <w:t>finite state machine (FSM)</w:t>
+            </w:r>
+            <w:r>
+              <w:rPr>
+                <w:rFonts w:cs="Helvetica"/>
+                <w:color w:val="000000" w:themeColor="text1"/>
+              </w:rPr>
+              <w:t xml:space="preserve">) ist ein </w:t>
+            </w:r>
+            <w:hyperlink r:id="rId13" w:history="1">
+              <w:r>
+                <w:rPr>
+                  <w:rFonts w:cs="Helvetica"/>
+                  <w:color w:val="000000" w:themeColor="text1"/>
+                </w:rPr>
+                <w:t>Modell</w:t>
+              </w:r>
+            </w:hyperlink>
+            <w:r>
+              <w:rPr>
+                <w:rFonts w:cs="Helvetica"/>
+                <w:color w:val="000000" w:themeColor="text1"/>
+              </w:rPr>
+              <w:t xml:space="preserve"> eines Verhaltens, bestehend aus Zuständen, Zustandsübergängen und Aktionen</w:t>
+            </w:r>
+          </w:p>
+        </w:tc>
+        <w:tc>
+          <w:tcPr>
+            <w:tcW w:w="6162" w:type="dxa"/>
+          </w:tcPr>
+          <w:p>
+            <w:hyperlink r:id="rId14" w:history="1">
+              <w:r>
+                <w:rPr>
+                  <w:rStyle w:val="Link"/>
+                </w:rPr>
+                <w:t>https://de.wikipedia.org/wiki/Endlicher_Automat</w:t>
+              </w:r>
+            </w:hyperlink>
+            <w:r>
+              <w:t xml:space="preserve"> 10.04.2016</w:t>
+            </w:r>
+          </w:p>
           <w:p/>
-        </w:tc>
-        <w:tc>
-          <w:tcPr>
-            <w:tcW w:w="3021" w:type="dxa"/>
-          </w:tcPr>
-          <w:p/>
-        </w:tc>
-      </w:tr>
-      <w:tr>
-        <w:tc>
-          <w:tcPr>
-            <w:tcW w:w="3020" w:type="dxa"/>
-          </w:tcPr>
-          <w:p>
-            <w:r>
-              <w:t>Software Qualität</w:t>
-            </w:r>
-          </w:p>
-        </w:tc>
-        <w:tc>
-          <w:tcPr>
-            <w:tcW w:w="3021" w:type="dxa"/>
-          </w:tcPr>
-          <w:p/>
-        </w:tc>
-        <w:tc>
-          <w:tcPr>
-            <w:tcW w:w="3021" w:type="dxa"/>
-          </w:tcPr>
-          <w:p/>
-        </w:tc>
-      </w:tr>
-      <w:tr>
-        <w:tc>
-          <w:tcPr>
-            <w:tcW w:w="3020" w:type="dxa"/>
-          </w:tcPr>
-          <w:p>
-            <w:r>
-              <w:t>Test</w:t>
-            </w:r>
-          </w:p>
-        </w:tc>
-        <w:tc>
-          <w:tcPr>
-            <w:tcW w:w="3021" w:type="dxa"/>
-          </w:tcPr>
-          <w:p/>
-        </w:tc>
-        <w:tc>
-          <w:tcPr>
-            <w:tcW w:w="3021" w:type="dxa"/>
-          </w:tcPr>
-          <w:p/>
-        </w:tc>
-      </w:tr>
-      <w:tr>
-        <w:tc>
-          <w:tcPr>
-            <w:tcW w:w="3020" w:type="dxa"/>
-          </w:tcPr>
-          <w:p>
-            <w:r>
-              <w:t>UML</w:t>
-            </w:r>
-          </w:p>
-        </w:tc>
-        <w:tc>
-          <w:tcPr>
-            <w:tcW w:w="3021" w:type="dxa"/>
-          </w:tcPr>
-          <w:p/>
-        </w:tc>
-        <w:tc>
-          <w:tcPr>
-            <w:tcW w:w="3021" w:type="dxa"/>
-          </w:tcPr>
-          <w:p/>
-        </w:tc>
-      </w:tr>
-      <w:tr>
-        <w:tc>
-          <w:tcPr>
-            <w:tcW w:w="3020" w:type="dxa"/>
-          </w:tcPr>
-          <w:p>
-            <w:r>
-              <w:t>Zustandsautomat</w:t>
-            </w:r>
-          </w:p>
-        </w:tc>
-        <w:tc>
-          <w:tcPr>
-            <w:tcW w:w="3021" w:type="dxa"/>
-          </w:tcPr>
-          <w:p/>
-        </w:tc>
-        <w:tc>
-          <w:tcPr>
-            <w:tcW w:w="3021" w:type="dxa"/>
-          </w:tcPr>
+          <w:p>
+            <w:pPr>
+              <w:rPr>
+                <w:rFonts w:cs="Helvetica"/>
+                <w:color w:val="000000" w:themeColor="text1"/>
+              </w:rPr>
+            </w:pPr>
+            <w:hyperlink r:id="rId15" w:history="1">
+              <w:r>
+                <w:rPr>
+                  <w:rFonts w:cs="Helvetica"/>
+                  <w:color w:val="000000" w:themeColor="text1"/>
+                </w:rPr>
+                <w:t>John E. Hopcroft</w:t>
+              </w:r>
+            </w:hyperlink>
+            <w:r>
+              <w:rPr>
+                <w:rFonts w:cs="Helvetica"/>
+                <w:color w:val="000000" w:themeColor="text1"/>
+              </w:rPr>
+              <w:t xml:space="preserve">, </w:t>
+            </w:r>
+            <w:hyperlink r:id="rId16" w:history="1">
+              <w:r>
+                <w:rPr>
+                  <w:rFonts w:cs="Helvetica"/>
+                  <w:color w:val="000000" w:themeColor="text1"/>
+                </w:rPr>
+                <w:t>Jeffrey Ullman</w:t>
+              </w:r>
+            </w:hyperlink>
+            <w:r>
+              <w:rPr>
+                <w:rFonts w:cs="Helvetica"/>
+                <w:color w:val="000000" w:themeColor="text1"/>
+              </w:rPr>
+              <w:t xml:space="preserve">: </w:t>
+            </w:r>
+            <w:r>
+              <w:rPr>
+                <w:rFonts w:cs="Helvetica"/>
+                <w:iCs/>
+                <w:color w:val="000000" w:themeColor="text1"/>
+              </w:rPr>
+              <w:t>Einführung in die Automatentheorie, formale Sprachen und Komplexitätstheorie</w:t>
+            </w:r>
+            <w:r>
+              <w:rPr>
+                <w:rFonts w:cs="Helvetica"/>
+                <w:color w:val="000000" w:themeColor="text1"/>
+              </w:rPr>
+              <w:t xml:space="preserve">. 2. Auflage. </w:t>
+            </w:r>
+            <w:hyperlink r:id="rId17" w:history="1">
+              <w:r>
+                <w:rPr>
+                  <w:rFonts w:cs="Helvetica"/>
+                  <w:color w:val="000000" w:themeColor="text1"/>
+                </w:rPr>
+                <w:t>Addison-Wesley</w:t>
+              </w:r>
+            </w:hyperlink>
+            <w:r>
+              <w:rPr>
+                <w:rFonts w:cs="Helvetica"/>
+                <w:color w:val="000000" w:themeColor="text1"/>
+              </w:rPr>
+              <w:t xml:space="preserve">, Bonn, München 1990 (Originaltitel: </w:t>
+            </w:r>
+            <w:r>
+              <w:rPr>
+                <w:rFonts w:cs="Helvetica"/>
+                <w:iCs/>
+                <w:color w:val="000000" w:themeColor="text1"/>
+              </w:rPr>
+              <w:t>Introduction to automata theory, languages and computation</w:t>
+            </w:r>
+            <w:r>
+              <w:rPr>
+                <w:rFonts w:cs="Helvetica"/>
+                <w:color w:val="000000" w:themeColor="text1"/>
+              </w:rPr>
+              <w:t xml:space="preserve">), </w:t>
+            </w:r>
+            <w:hyperlink r:id="rId18" w:history="1">
+              <w:r>
+                <w:rPr>
+                  <w:rFonts w:cs="Helvetica"/>
+                  <w:color w:val="000000" w:themeColor="text1"/>
+                </w:rPr>
+                <w:t>ISBN 3-89319-181-X</w:t>
+              </w:r>
+            </w:hyperlink>
+            <w:r>
+              <w:rPr>
+                <w:rFonts w:cs="Helvetica"/>
+                <w:color w:val="000000" w:themeColor="text1"/>
+              </w:rPr>
+              <w:t>.</w:t>
+            </w:r>
+          </w:p>
+          <w:p>
+            <w:pPr>
+              <w:rPr>
+                <w:rFonts w:cs="Helvetica"/>
+                <w:color w:val="000000" w:themeColor="text1"/>
+              </w:rPr>
+            </w:pPr>
+            <w:r>
+              <w:rPr>
+                <w:rFonts w:cs="Helvetica"/>
+                <w:color w:val="000000" w:themeColor="text1"/>
+              </w:rPr>
+              <w:t>10.04.2016</w:t>
+            </w:r>
+          </w:p>
+          <w:p>
+            <w:pPr>
+              <w:rPr>
+                <w:rFonts w:cs="Helvetica"/>
+                <w:color w:val="000000" w:themeColor="text1"/>
+              </w:rPr>
+            </w:pPr>
+          </w:p>
+          <w:p>
+            <w:pPr>
+              <w:rPr>
+                <w:rFonts w:cs="Helvetica"/>
+                <w:color w:val="000000" w:themeColor="text1"/>
+              </w:rPr>
+            </w:pPr>
+            <w:hyperlink r:id="rId19" w:history="1">
+              <w:r>
+                <w:rPr>
+                  <w:rStyle w:val="Link"/>
+                  <w:rFonts w:cs="Helvetica"/>
+                </w:rPr>
+                <w:t>http://www.iwi.hs-karlsruhe.de/~lino0001/skripte/Automatisierungsprojekte/FolienPDF/VorlesungAuto2_4.pdf</w:t>
+              </w:r>
+            </w:hyperlink>
+            <w:r>
+              <w:rPr>
+                <w:rFonts w:cs="Helvetica"/>
+                <w:color w:val="000000" w:themeColor="text1"/>
+              </w:rPr>
+              <w:t xml:space="preserve"> Seite 4/1</w:t>
+            </w:r>
+          </w:p>
+          <w:p>
+            <w:pPr>
+              <w:rPr>
+                <w:rFonts w:cs="Helvetica"/>
+                <w:color w:val="000000" w:themeColor="text1"/>
+              </w:rPr>
+            </w:pPr>
+          </w:p>
+          <w:p>
+            <w:pPr>
+              <w:rPr>
+                <w:rFonts w:cs="Helvetica"/>
+                <w:color w:val="000000" w:themeColor="text1"/>
+              </w:rPr>
+            </w:pPr>
+            <w:r>
+              <w:rPr>
+                <w:rFonts w:cs="Helvetica"/>
+                <w:color w:val="000000" w:themeColor="text1"/>
+              </w:rPr>
+              <w:t>10.04.2016</w:t>
+            </w:r>
+          </w:p>
           <w:p/>
         </w:tc>
       </w:tr>
@@ -372,7 +944,7 @@
       </w:pPr>
     </w:pPrDefault>
   </w:docDefaults>
-  <w:latentStyles w:defLockedState="0" w:defUIPriority="99" w:defSemiHidden="0" w:defUnhideWhenUsed="0" w:defQFormat="0" w:count="371">
+  <w:latentStyles w:defLockedState="0" w:defUIPriority="99" w:defSemiHidden="0" w:defUnhideWhenUsed="0" w:defQFormat="0" w:count="380">
     <w:lsdException w:name="Normal" w:uiPriority="0" w:qFormat="1"/>
     <w:lsdException w:name="heading 1" w:uiPriority="9" w:qFormat="1"/>
     <w:lsdException w:name="heading 2" w:semiHidden="1" w:uiPriority="9" w:unhideWhenUsed="1" w:qFormat="1"/>
@@ -785,6 +1357,7 @@
       <w:spacing w:after="0" w:line="240" w:lineRule="auto"/>
     </w:pPr>
     <w:tblPr>
+      <w:tblInd w:w="0" w:type="dxa"/>
       <w:tblBorders>
         <w:top w:val="single" w:sz="4" w:space="0" w:color="auto"/>
         <w:left w:val="single" w:sz="4" w:space="0" w:color="auto"/>
@@ -793,7 +1366,24 @@
         <w:insideH w:val="single" w:sz="4" w:space="0" w:color="auto"/>
         <w:insideV w:val="single" w:sz="4" w:space="0" w:color="auto"/>
       </w:tblBorders>
+      <w:tblCellMar>
+        <w:top w:w="0" w:type="dxa"/>
+        <w:left w:w="108" w:type="dxa"/>
+        <w:bottom w:w="0" w:type="dxa"/>
+        <w:right w:w="108" w:type="dxa"/>
+      </w:tblCellMar>
     </w:tblPr>
+  </w:style>
+  <w:style w:type="character" w:styleId="Link">
+    <w:name w:val="Hyperlink"/>
+    <w:basedOn w:val="Absatz-Standardschriftart"/>
+    <w:uiPriority w:val="99"/>
+    <w:unhideWhenUsed/>
+    <w:rsid w:val="00742590"/>
+    <w:rPr>
+      <w:color w:val="0563C1" w:themeColor="hyperlink"/>
+      <w:u w:val="single"/>
+    </w:rPr>
   </w:style>
 </w:styles>
 </file>
@@ -1064,7 +1654,7 @@
 </file>
 
 <file path=customXml/itemProps1.xml><?xml version="1.0" encoding="utf-8"?>
-<ds:datastoreItem xmlns:ds="http://schemas.openxmlformats.org/officeDocument/2006/customXml" ds:itemID="{5A5AC939-D89D-41ED-92CD-A1238441E2E5}">
+<ds:datastoreItem xmlns:ds="http://schemas.openxmlformats.org/officeDocument/2006/customXml" ds:itemID="{E4074073-F65D-4B44-9F5A-9B1EA51254AF}">
   <ds:schemaRefs>
     <ds:schemaRef ds:uri="http://schemas.openxmlformats.org/officeDocument/2006/bibliography"/>
   </ds:schemaRefs>

</xml_diff>